<commit_message>
Client and server week 4
</commit_message>
<xml_diff>
--- a/CS242FinalProjectTemplate.docx
+++ b/CS242FinalProjectTemplate.docx
@@ -23,33 +23,11 @@
       <w:pPr>
         <w:jc w:val="center"/>
       </w:pPr>
-      <w:proofErr w:type="spellStart"/>
-      <w:r>
-        <w:rPr>
-          <w:b/>
-        </w:rPr>
-        <w:t>Siddhanth</w:t>
-      </w:r>
-      <w:proofErr w:type="spellEnd"/>
-      <w:r>
-        <w:rPr>
-          <w:b/>
-        </w:rPr>
-        <w:t xml:space="preserve"> </w:t>
-      </w:r>
-      <w:proofErr w:type="spellStart"/>
-      <w:r>
-        <w:rPr>
-          <w:b/>
-        </w:rPr>
-        <w:t>Maheshwari</w:t>
-      </w:r>
-      <w:proofErr w:type="spellEnd"/>
-      <w:r>
-        <w:rPr>
-          <w:b/>
-        </w:rPr>
-        <w:t xml:space="preserve"> (mahshwr3) – </w:t>
+      <w:r>
+        <w:rPr>
+          <w:b/>
+        </w:rPr>
+        <w:t xml:space="preserve">Siddhanth Maheshwari (mahshwr3) – </w:t>
       </w:r>
       <w:r>
         <w:rPr>
@@ -61,30 +39,8 @@
         <w:rPr>
           <w:b/>
         </w:rPr>
-        <w:t xml:space="preserve">: </w:t>
-      </w:r>
-      <w:proofErr w:type="spellStart"/>
-      <w:r>
-        <w:rPr>
-          <w:b/>
-        </w:rPr>
-        <w:t>Nitish</w:t>
-      </w:r>
-      <w:proofErr w:type="spellEnd"/>
-      <w:r>
-        <w:rPr>
-          <w:b/>
-        </w:rPr>
-        <w:t xml:space="preserve"> </w:t>
-      </w:r>
-      <w:proofErr w:type="spellStart"/>
-      <w:r>
-        <w:rPr>
-          <w:b/>
-        </w:rPr>
-        <w:t>Khadke</w:t>
-      </w:r>
-      <w:proofErr w:type="spellEnd"/>
+        <w:t>: Nitish Khadke</w:t>
+      </w:r>
     </w:p>
     <w:p>
       <w:pPr>
@@ -233,29 +189,8 @@
         <w:t xml:space="preserve"> HTML, SASS, Foundation</w:t>
       </w:r>
       <w:r>
-        <w:t xml:space="preserve">, </w:t>
-      </w:r>
-      <w:proofErr w:type="spellStart"/>
-      <w:r>
-        <w:t>MongoDB</w:t>
-      </w:r>
-      <w:proofErr w:type="spellEnd"/>
-      <w:r>
-        <w:t xml:space="preserve">, </w:t>
-      </w:r>
-      <w:proofErr w:type="spellStart"/>
-      <w:r>
-        <w:t>AngularJS</w:t>
-      </w:r>
-      <w:proofErr w:type="spellEnd"/>
-      <w:r>
-        <w:t xml:space="preserve">, </w:t>
-      </w:r>
-      <w:proofErr w:type="spellStart"/>
-      <w:r>
-        <w:t>NodeJS</w:t>
-      </w:r>
-      <w:proofErr w:type="spellEnd"/>
+        <w:t>, MongoDB, AngularJS, NodeJS</w:t>
+      </w:r>
     </w:p>
     <w:p>
       <w:pPr>
@@ -273,18 +208,10 @@
         <w:t>Stylistic Conventions:</w:t>
       </w:r>
       <w:r>
-        <w:t xml:space="preserve"> </w:t>
-      </w:r>
-      <w:proofErr w:type="spellStart"/>
-      <w:r>
-        <w:t>l</w:t>
-      </w:r>
-      <w:r>
-        <w:t>owerCamelCase</w:t>
-      </w:r>
-      <w:proofErr w:type="spellEnd"/>
-      <w:r>
-        <w:t xml:space="preserve"> naming convention.</w:t>
+        <w:t xml:space="preserve"> l</w:t>
+      </w:r>
+      <w:r>
+        <w:t>owerCamelCase naming convention.</w:t>
       </w:r>
     </w:p>
     <w:p>
@@ -592,16 +519,11 @@
         <w:t>Creating a sample JSON that will be used to enter infor</w:t>
       </w:r>
       <w:r>
-        <w:t xml:space="preserve">mation to the portfolio. - </w:t>
-      </w:r>
-      <w:proofErr w:type="spellStart"/>
-      <w:r>
-        <w:t>Sidd</w:t>
+        <w:t>mation to the portfolio. - Sidd</w:t>
       </w:r>
       <w:r>
         <w:t>hanth</w:t>
       </w:r>
-      <w:proofErr w:type="spellEnd"/>
     </w:p>
     <w:p>
       <w:pPr>
@@ -635,13 +557,8 @@
         <w:spacing w:after="200"/>
       </w:pPr>
       <w:r>
-        <w:t xml:space="preserve">Designing a simple front-end using Foundation for Home page. – </w:t>
-      </w:r>
-      <w:proofErr w:type="spellStart"/>
-      <w:r>
-        <w:t>Siddhanth</w:t>
-      </w:r>
-      <w:proofErr w:type="spellEnd"/>
+        <w:t>Designing a simple front-end using Foundation for Home page. – Siddhanth</w:t>
+      </w:r>
     </w:p>
     <w:p>
       <w:pPr>
@@ -753,13 +670,8 @@
         <w:t>–</w:t>
       </w:r>
       <w:r>
-        <w:t xml:space="preserve"> </w:t>
-      </w:r>
-      <w:proofErr w:type="spellStart"/>
-      <w:r>
-        <w:t>Siddhanth</w:t>
-      </w:r>
-      <w:proofErr w:type="spellEnd"/>
+        <w:t xml:space="preserve"> Siddhanth</w:t>
+      </w:r>
     </w:p>
     <w:p>
       <w:pPr>
@@ -774,13 +686,8 @@
         </w:rPr>
       </w:pPr>
       <w:r>
-        <w:t xml:space="preserve">Sending the parsed information back in the required format to display on the portfolio – </w:t>
-      </w:r>
-      <w:proofErr w:type="spellStart"/>
-      <w:r>
-        <w:t>Siddhanth</w:t>
-      </w:r>
-      <w:proofErr w:type="spellEnd"/>
+        <w:t>Sending the parsed information back in the required format to display on the portfolio – Siddhanth</w:t>
+      </w:r>
     </w:p>
     <w:p>
       <w:pPr>
@@ -795,13 +702,8 @@
         </w:rPr>
       </w:pPr>
       <w:r>
-        <w:t xml:space="preserve">Pushing data to server - </w:t>
-      </w:r>
-      <w:proofErr w:type="spellStart"/>
-      <w:r>
-        <w:t>Siddhanth</w:t>
-      </w:r>
-      <w:proofErr w:type="spellEnd"/>
+        <w:t>Pushing data to server - Siddhanth</w:t>
+      </w:r>
     </w:p>
     <w:p>
       <w:pPr>
@@ -904,70 +806,77 @@
         <w:t>–</w:t>
       </w:r>
       <w:r>
+        <w:t xml:space="preserve"> Siddhanth</w:t>
+      </w:r>
+    </w:p>
+    <w:p>
+      <w:pPr>
+        <w:pStyle w:val="ListParagraph"/>
+        <w:numPr>
+          <w:ilvl w:val="0"/>
+          <w:numId w:val="7"/>
+        </w:numPr>
+        <w:spacing w:after="200"/>
+        <w:rPr>
+          <w:b/>
+        </w:rPr>
+      </w:pPr>
+      <w:r>
+        <w:t>Sending/retrieving information from the backend. – Siddhanth</w:t>
+      </w:r>
+    </w:p>
+    <w:p>
+      <w:pPr>
+        <w:pStyle w:val="ListParagraph"/>
+        <w:numPr>
+          <w:ilvl w:val="0"/>
+          <w:numId w:val="7"/>
+        </w:numPr>
+        <w:spacing w:after="200"/>
+      </w:pPr>
+      <w:r>
+        <w:t>Encrypting passwords. - Siddhanth</w:t>
+      </w:r>
+    </w:p>
+    <w:p>
+      <w:pPr>
+        <w:pStyle w:val="ListParagraph"/>
+        <w:numPr>
+          <w:ilvl w:val="0"/>
+          <w:numId w:val="7"/>
+        </w:numPr>
+        <w:spacing w:after="200"/>
+        <w:rPr>
+          <w:b/>
+        </w:rPr>
+      </w:pPr>
+      <w:r>
+        <w:t>Designing the front-end for login/signup pages. - Priya</w:t>
+      </w:r>
+    </w:p>
+    <w:p>
+      <w:pPr>
+        <w:pStyle w:val="ListParagraph"/>
+        <w:numPr>
+          <w:ilvl w:val="0"/>
+          <w:numId w:val="6"/>
+        </w:numPr>
+        <w:spacing w:after="200"/>
+        <w:rPr>
+          <w:b/>
+        </w:rPr>
+      </w:pPr>
+      <w:r>
+        <w:t>Making the front-end dynamic.</w:t>
+      </w:r>
+      <w:r>
         <w:t xml:space="preserve"> </w:t>
       </w:r>
-      <w:proofErr w:type="spellStart"/>
-      <w:r>
-        <w:t>Siddhanth</w:t>
-      </w:r>
-      <w:proofErr w:type="spellEnd"/>
-    </w:p>
-    <w:p>
-      <w:pPr>
-        <w:pStyle w:val="ListParagraph"/>
-        <w:numPr>
-          <w:ilvl w:val="0"/>
-          <w:numId w:val="7"/>
-        </w:numPr>
-        <w:spacing w:after="200"/>
-        <w:rPr>
-          <w:b/>
-        </w:rPr>
-      </w:pPr>
-      <w:r>
-        <w:t xml:space="preserve">Sending/retrieving information from the backend. – </w:t>
-      </w:r>
-      <w:proofErr w:type="spellStart"/>
-      <w:r>
-        <w:t>Siddhanth</w:t>
-      </w:r>
-      <w:proofErr w:type="spellEnd"/>
-    </w:p>
-    <w:p>
-      <w:pPr>
-        <w:pStyle w:val="ListParagraph"/>
-        <w:numPr>
-          <w:ilvl w:val="0"/>
-          <w:numId w:val="7"/>
-        </w:numPr>
-        <w:spacing w:after="200"/>
-      </w:pPr>
-      <w:r>
-        <w:t>Encrypting passwords</w:t>
-      </w:r>
-      <w:r>
-        <w:t xml:space="preserve">. - </w:t>
-      </w:r>
-      <w:proofErr w:type="spellStart"/>
-      <w:r>
-        <w:t>Siddhanth</w:t>
-      </w:r>
-      <w:proofErr w:type="spellEnd"/>
-    </w:p>
-    <w:p>
-      <w:pPr>
-        <w:pStyle w:val="ListParagraph"/>
-        <w:numPr>
-          <w:ilvl w:val="0"/>
-          <w:numId w:val="7"/>
-        </w:numPr>
-        <w:spacing w:after="200"/>
-        <w:rPr>
-          <w:b/>
-        </w:rPr>
-      </w:pPr>
-      <w:r>
-        <w:t>Designing the front-end for login/signup pages. - Priya</w:t>
+      <w:r>
+        <w:t>–</w:t>
+      </w:r>
+      <w:r>
+        <w:t xml:space="preserve"> Priya</w:t>
       </w:r>
     </w:p>
     <w:p>
@@ -983,42 +892,159 @@
         </w:rPr>
       </w:pPr>
       <w:r>
-        <w:t>Making the front-end dynamic.</w:t>
+        <w:t>Fixing the flow of the website - Priya</w:t>
+      </w:r>
+    </w:p>
+    <w:p>
+      <w:pPr>
+        <w:pStyle w:val="ListParagraph"/>
+        <w:numPr>
+          <w:ilvl w:val="0"/>
+          <w:numId w:val="6"/>
+        </w:numPr>
+        <w:spacing w:after="200"/>
+        <w:rPr>
+          <w:b/>
+        </w:rPr>
+      </w:pPr>
+      <w:r>
+        <w:t>Manual testing for the front-end. - Priya</w:t>
+      </w:r>
+    </w:p>
+    <w:p>
+      <w:pPr>
+        <w:numPr>
+          <w:ilvl w:val="1"/>
+          <w:numId w:val="1"/>
+        </w:numPr>
+        <w:spacing w:after="200"/>
+        <w:ind w:hanging="360"/>
+        <w:rPr>
+          <w:b/>
+        </w:rPr>
+      </w:pPr>
+      <w:r>
+        <w:rPr>
+          <w:b/>
+        </w:rPr>
+        <w:t>Week 4</w:t>
+      </w:r>
+    </w:p>
+    <w:p>
+      <w:pPr>
+        <w:pStyle w:val="ListParagraph"/>
+        <w:numPr>
+          <w:ilvl w:val="0"/>
+          <w:numId w:val="8"/>
+        </w:numPr>
+        <w:spacing w:after="200"/>
+      </w:pPr>
+      <w:r>
+        <w:t>Cleaning up the database</w:t>
+      </w:r>
+      <w:r>
+        <w:t xml:space="preserve"> – Siddhanth </w:t>
+      </w:r>
+    </w:p>
+    <w:p>
+      <w:pPr>
+        <w:pStyle w:val="ListParagraph"/>
+        <w:numPr>
+          <w:ilvl w:val="0"/>
+          <w:numId w:val="8"/>
+        </w:numPr>
+        <w:spacing w:after="200"/>
+        <w:rPr>
+          <w:b/>
+        </w:rPr>
+      </w:pPr>
+      <w:r>
+        <w:t>Adding the</w:t>
       </w:r>
       <w:r>
         <w:t xml:space="preserve"> </w:t>
       </w:r>
       <w:r>
-        <w:t>–</w:t>
-      </w:r>
-      <w:r>
-        <w:t xml:space="preserve"> Priya</w:t>
-      </w:r>
-    </w:p>
-    <w:p>
-      <w:pPr>
-        <w:pStyle w:val="ListParagraph"/>
-        <w:numPr>
-          <w:ilvl w:val="0"/>
-          <w:numId w:val="6"/>
-        </w:numPr>
-        <w:spacing w:after="200"/>
-        <w:rPr>
-          <w:b/>
-        </w:rPr>
-      </w:pPr>
-      <w:r>
-        <w:t>Fixing the flow of the website - Priya</w:t>
+        <w:t>ability to edit the information</w:t>
+      </w:r>
+      <w:r>
+        <w:t xml:space="preserve"> in the backend</w:t>
+      </w:r>
+      <w:r>
+        <w:t>.</w:t>
+      </w:r>
+      <w:r>
+        <w:t xml:space="preserve"> – Siddhanth</w:t>
+      </w:r>
+    </w:p>
+    <w:p>
+      <w:pPr>
+        <w:pStyle w:val="ListParagraph"/>
+        <w:numPr>
+          <w:ilvl w:val="0"/>
+          <w:numId w:val="8"/>
+        </w:numPr>
+        <w:spacing w:after="200"/>
+        <w:rPr>
+          <w:b/>
+        </w:rPr>
+      </w:pPr>
+      <w:r>
+        <w:t>Adding the ability to delete user profile – Siddhanth</w:t>
+      </w:r>
+    </w:p>
+    <w:p>
+      <w:pPr>
+        <w:pStyle w:val="ListParagraph"/>
+        <w:numPr>
+          <w:ilvl w:val="0"/>
+          <w:numId w:val="8"/>
+        </w:numPr>
+        <w:spacing w:after="200"/>
+        <w:rPr>
+          <w:b/>
+        </w:rPr>
+      </w:pPr>
+      <w:r>
+        <w:t>Adding the front-end to allow the users to edit existing information - Priya</w:t>
+      </w:r>
+    </w:p>
+    <w:p>
+      <w:pPr>
+        <w:pStyle w:val="ListParagraph"/>
+        <w:numPr>
+          <w:ilvl w:val="0"/>
+          <w:numId w:val="8"/>
+        </w:numPr>
+        <w:spacing w:after="200"/>
+        <w:rPr>
+          <w:b/>
+        </w:rPr>
+      </w:pPr>
+      <w:r>
+        <w:t>Creating another template</w:t>
+      </w:r>
+      <w:r>
+        <w:t xml:space="preserve"> for portfolio page </w:t>
+      </w:r>
+      <w:r>
+        <w:t xml:space="preserve">and fixing the flow </w:t>
       </w:r>
       <w:bookmarkStart w:id="0" w:name="_GoBack"/>
       <w:bookmarkEnd w:id="0"/>
-    </w:p>
-    <w:p>
-      <w:pPr>
-        <w:pStyle w:val="ListParagraph"/>
-        <w:numPr>
-          <w:ilvl w:val="0"/>
-          <w:numId w:val="6"/>
+      <w:r>
+        <w:t>–</w:t>
+      </w:r>
+      <w:r>
+        <w:t xml:space="preserve"> Priya</w:t>
+      </w:r>
+    </w:p>
+    <w:p>
+      <w:pPr>
+        <w:pStyle w:val="ListParagraph"/>
+        <w:numPr>
+          <w:ilvl w:val="0"/>
+          <w:numId w:val="8"/>
         </w:numPr>
         <w:spacing w:after="200"/>
         <w:rPr>
@@ -1027,87 +1053,6 @@
       </w:pPr>
       <w:r>
         <w:t>Manual testing for the front-end. - Priya</w:t>
-      </w:r>
-    </w:p>
-    <w:p>
-      <w:pPr>
-        <w:numPr>
-          <w:ilvl w:val="1"/>
-          <w:numId w:val="1"/>
-        </w:numPr>
-        <w:spacing w:after="200"/>
-        <w:ind w:hanging="360"/>
-        <w:rPr>
-          <w:b/>
-        </w:rPr>
-      </w:pPr>
-      <w:r>
-        <w:rPr>
-          <w:b/>
-        </w:rPr>
-        <w:t>Week 4</w:t>
-      </w:r>
-    </w:p>
-    <w:p>
-      <w:pPr>
-        <w:pStyle w:val="ListParagraph"/>
-        <w:numPr>
-          <w:ilvl w:val="0"/>
-          <w:numId w:val="8"/>
-        </w:numPr>
-        <w:spacing w:after="200"/>
-      </w:pPr>
-      <w:r>
-        <w:t>Cleaning up the database</w:t>
-      </w:r>
-      <w:r>
-        <w:t xml:space="preserve"> – Siddhanth </w:t>
-      </w:r>
-    </w:p>
-    <w:p>
-      <w:pPr>
-        <w:pStyle w:val="ListParagraph"/>
-        <w:numPr>
-          <w:ilvl w:val="0"/>
-          <w:numId w:val="8"/>
-        </w:numPr>
-        <w:spacing w:after="200"/>
-        <w:rPr>
-          <w:b/>
-        </w:rPr>
-      </w:pPr>
-      <w:r>
-        <w:t>Adding the</w:t>
-      </w:r>
-      <w:r>
-        <w:t xml:space="preserve"> </w:t>
-      </w:r>
-      <w:r>
-        <w:t>ability to edit the information.</w:t>
-      </w:r>
-      <w:r>
-        <w:t xml:space="preserve"> – </w:t>
-      </w:r>
-      <w:proofErr w:type="spellStart"/>
-      <w:r>
-        <w:t>Siddhanth</w:t>
-      </w:r>
-      <w:proofErr w:type="spellEnd"/>
-    </w:p>
-    <w:p>
-      <w:pPr>
-        <w:pStyle w:val="ListParagraph"/>
-        <w:numPr>
-          <w:ilvl w:val="0"/>
-          <w:numId w:val="8"/>
-        </w:numPr>
-        <w:spacing w:after="200"/>
-        <w:rPr>
-          <w:b/>
-        </w:rPr>
-      </w:pPr>
-      <w:r>
-        <w:t>Creating other templates for portfolio page - Priya</w:t>
       </w:r>
     </w:p>
     <w:p>

</xml_diff>